<commit_message>
finished api.docx. project finished.
</commit_message>
<xml_diff>
--- a/api.docx
+++ b/api.docx
@@ -2,6 +2,29 @@
 <file path=word/document.xml><?xml version="1.0" encoding="utf-8"?>
 <w:document xmlns:wpc="http://schemas.microsoft.com/office/word/2010/wordprocessingCanvas" xmlns:cx="http://schemas.microsoft.com/office/drawing/2014/chartex" xmlns:mc="http://schemas.openxmlformats.org/markup-compatibility/2006" xmlns:o="urn:schemas-microsoft-com:office:office" xmlns:r="http://schemas.openxmlformats.org/officeDocument/2006/relationships" xmlns:m="http://schemas.openxmlformats.org/officeDocument/2006/math" xmlns:v="urn:schemas-microsoft-com:vml" xmlns:wp14="http://schemas.microsoft.com/office/word/2010/wordprocessingDrawing" xmlns:wp="http://schemas.openxmlformats.org/drawingml/2006/wordprocessingDrawing" xmlns:w10="urn:schemas-microsoft-com:office:word" xmlns:w="http://schemas.openxmlformats.org/wordprocessingml/2006/main" xmlns:w14="http://schemas.microsoft.com/office/word/2010/wordml" xmlns:w15="http://schemas.microsoft.com/office/word/2012/wordml" xmlns:w16se="http://schemas.microsoft.com/office/word/2015/wordml/symex" xmlns:wpg="http://schemas.microsoft.com/office/word/2010/wordprocessingGroup" xmlns:wpi="http://schemas.microsoft.com/office/word/2010/wordprocessingInk" xmlns:wne="http://schemas.microsoft.com/office/word/2006/wordml" xmlns:wps="http://schemas.microsoft.com/office/word/2010/wordprocessingShape" mc:Ignorable="w14 w15 w16se wp14">
   <w:body>
+    <w:p>
+      <w:pPr>
+        <w:pStyle w:val="a3"/>
+        <w:bidi w:val="0"/>
+        <w:rPr>
+          <w:rFonts w:asciiTheme="minorBidi" w:hAnsiTheme="minorBidi"/>
+          <w:b/>
+          <w:bCs/>
+          <w:sz w:val="24"/>
+          <w:szCs w:val="24"/>
+        </w:rPr>
+      </w:pPr>
+      <w:r>
+        <w:rPr>
+          <w:rFonts w:asciiTheme="minorBidi" w:hAnsiTheme="minorBidi"/>
+          <w:b/>
+          <w:bCs/>
+          <w:sz w:val="24"/>
+          <w:szCs w:val="24"/>
+        </w:rPr>
+        <w:t>All requests are responded with an object: {success: true, data: data}</w:t>
+      </w:r>
+    </w:p>
     <w:p>
       <w:pPr>
         <w:pStyle w:val="a3"/>
@@ -175,7 +198,7 @@
               <w:rPr>
                 <w:rFonts w:asciiTheme="minorBidi" w:hAnsiTheme="minorBidi"/>
               </w:rPr>
-              <w:t>store</w:t>
+              <w:t>admin</w:t>
             </w:r>
             <w:r>
               <w:rPr>
@@ -812,7 +835,13 @@
               <w:rPr>
                 <w:rFonts w:asciiTheme="minorBidi" w:hAnsiTheme="minorBidi"/>
               </w:rPr>
-              <w:t>Store/:id/product/</w:t>
+              <w:t>admin</w:t>
+            </w:r>
+            <w:r>
+              <w:rPr>
+                <w:rFonts w:asciiTheme="minorBidi" w:hAnsiTheme="minorBidi"/>
+              </w:rPr>
+              <w:t>/:id/product/</w:t>
             </w:r>
           </w:p>
         </w:tc>
@@ -919,8 +948,6 @@
               </w:rPr>
               <w:t>}</w:t>
             </w:r>
-            <w:bookmarkStart w:id="0" w:name="_GoBack"/>
-            <w:bookmarkEnd w:id="0"/>
           </w:p>
           <w:p>
             <w:pPr>
@@ -985,7 +1012,7 @@
               <w:rPr>
                 <w:rFonts w:asciiTheme="minorBidi" w:eastAsia="Times New Roman" w:hAnsiTheme="minorBidi"/>
               </w:rPr>
-              <w:t>Success,</w:t>
+              <w:t xml:space="preserve"> data:{</w:t>
             </w:r>
           </w:p>
           <w:p>
@@ -1018,7 +1045,7 @@
               <w:rPr>
                 <w:rFonts w:asciiTheme="minorBidi" w:eastAsia="Times New Roman" w:hAnsiTheme="minorBidi"/>
               </w:rPr>
-              <w:t>Data</w:t>
+              <w:t xml:space="preserve">  the whole product object (according to     model)</w:t>
             </w:r>
           </w:p>
           <w:p>
@@ -1105,7 +1132,13 @@
               <w:rPr>
                 <w:rFonts w:asciiTheme="minorBidi" w:hAnsiTheme="minorBidi"/>
               </w:rPr>
-              <w:t>Store/category</w:t>
+              <w:t>admin</w:t>
+            </w:r>
+            <w:r>
+              <w:rPr>
+                <w:rFonts w:asciiTheme="minorBidi" w:hAnsiTheme="minorBidi"/>
+              </w:rPr>
+              <w:t>/category</w:t>
             </w:r>
           </w:p>
         </w:tc>
@@ -1177,7 +1210,7 @@
               <w:rPr>
                 <w:rFonts w:asciiTheme="minorBidi" w:eastAsia="Times New Roman" w:hAnsiTheme="minorBidi"/>
               </w:rPr>
-              <w:t>Name, id</w:t>
+              <w:t>Name</w:t>
             </w:r>
           </w:p>
           <w:p>
@@ -1243,7 +1276,19 @@
               <w:rPr>
                 <w:rFonts w:asciiTheme="minorBidi" w:eastAsia="Times New Roman" w:hAnsiTheme="minorBidi"/>
               </w:rPr>
-              <w:t>Response: {data, success}</w:t>
+              <w:t>Response: {</w:t>
+            </w:r>
+            <w:r>
+              <w:rPr>
+                <w:rFonts w:asciiTheme="minorBidi" w:eastAsia="Times New Roman" w:hAnsiTheme="minorBidi"/>
+              </w:rPr>
+              <w:t>category object</w:t>
+            </w:r>
+            <w:r>
+              <w:rPr>
+                <w:rFonts w:asciiTheme="minorBidi" w:eastAsia="Times New Roman" w:hAnsiTheme="minorBidi"/>
+              </w:rPr>
+              <w:t>, success}</w:t>
             </w:r>
           </w:p>
         </w:tc>
@@ -1643,66 +1688,6 @@
               <w:t>}</w:t>
             </w:r>
           </w:p>
-        </w:tc>
-      </w:tr>
-      <w:tr>
-        <w:tc>
-          <w:tcPr>
-            <w:tcW w:w="1457" w:type="pct"/>
-          </w:tcPr>
-          <w:p>
-            <w:pPr>
-              <w:bidi w:val="0"/>
-              <w:rPr>
-                <w:rFonts w:asciiTheme="minorBidi" w:hAnsiTheme="minorBidi"/>
-              </w:rPr>
-            </w:pPr>
-            <w:r>
-              <w:rPr>
-                <w:rFonts w:asciiTheme="minorBidi" w:hAnsiTheme="minorBidi"/>
-              </w:rPr>
-              <w:t>Get products</w:t>
-            </w:r>
-          </w:p>
-        </w:tc>
-        <w:tc>
-          <w:tcPr>
-            <w:tcW w:w="1380" w:type="pct"/>
-          </w:tcPr>
-          <w:p>
-            <w:pPr>
-              <w:bidi w:val="0"/>
-              <w:rPr>
-                <w:rFonts w:asciiTheme="minorBidi" w:hAnsiTheme="minorBidi"/>
-              </w:rPr>
-            </w:pPr>
-            <w:r>
-              <w:rPr>
-                <w:rFonts w:asciiTheme="minorBidi" w:hAnsiTheme="minorBidi"/>
-              </w:rPr>
-              <w:t>Get</w:t>
-            </w:r>
-          </w:p>
-          <w:p>
-            <w:pPr>
-              <w:bidi w:val="0"/>
-              <w:rPr>
-                <w:rFonts w:asciiTheme="minorBidi" w:hAnsiTheme="minorBidi"/>
-              </w:rPr>
-            </w:pPr>
-            <w:r>
-              <w:rPr>
-                <w:rFonts w:asciiTheme="minorBidi" w:hAnsiTheme="minorBidi"/>
-              </w:rPr>
-              <w:t>/store/:id/product</w:t>
-            </w:r>
-          </w:p>
-        </w:tc>
-        <w:tc>
-          <w:tcPr>
-            <w:tcW w:w="2163" w:type="pct"/>
-            <w:shd w:val="clear" w:color="auto" w:fill="auto"/>
-          </w:tcPr>
           <w:p>
             <w:pPr>
               <w:tabs>
@@ -1733,9 +1718,69 @@
               <w:rPr>
                 <w:rFonts w:asciiTheme="minorBidi" w:eastAsia="Times New Roman" w:hAnsiTheme="minorBidi"/>
               </w:rPr>
-              <w:t>Request:{</w:t>
-            </w:r>
-          </w:p>
+              <w:t>Response:{the whole order object }</w:t>
+            </w:r>
+          </w:p>
+        </w:tc>
+      </w:tr>
+      <w:tr>
+        <w:tc>
+          <w:tcPr>
+            <w:tcW w:w="1457" w:type="pct"/>
+          </w:tcPr>
+          <w:p>
+            <w:pPr>
+              <w:bidi w:val="0"/>
+              <w:rPr>
+                <w:rFonts w:asciiTheme="minorBidi" w:hAnsiTheme="minorBidi"/>
+              </w:rPr>
+            </w:pPr>
+            <w:r>
+              <w:rPr>
+                <w:rFonts w:asciiTheme="minorBidi" w:hAnsiTheme="minorBidi"/>
+              </w:rPr>
+              <w:t>Get products</w:t>
+            </w:r>
+          </w:p>
+        </w:tc>
+        <w:tc>
+          <w:tcPr>
+            <w:tcW w:w="1380" w:type="pct"/>
+          </w:tcPr>
+          <w:p>
+            <w:pPr>
+              <w:bidi w:val="0"/>
+              <w:rPr>
+                <w:rFonts w:asciiTheme="minorBidi" w:hAnsiTheme="minorBidi"/>
+              </w:rPr>
+            </w:pPr>
+            <w:r>
+              <w:rPr>
+                <w:rFonts w:asciiTheme="minorBidi" w:hAnsiTheme="minorBidi"/>
+              </w:rPr>
+              <w:t>Get</w:t>
+            </w:r>
+          </w:p>
+          <w:p>
+            <w:pPr>
+              <w:bidi w:val="0"/>
+              <w:rPr>
+                <w:rFonts w:asciiTheme="minorBidi" w:hAnsiTheme="minorBidi"/>
+              </w:rPr>
+            </w:pPr>
+            <w:r>
+              <w:rPr>
+                <w:rFonts w:asciiTheme="minorBidi" w:hAnsiTheme="minorBidi"/>
+              </w:rPr>
+              <w:t>/products</w:t>
+            </w:r>
+          </w:p>
+        </w:tc>
+        <w:tc>
+          <w:tcPr>
+            <w:tcW w:w="2163" w:type="pct"/>
+            <w:shd w:val="clear" w:color="auto" w:fill="auto"/>
+          </w:tcPr>
           <w:p>
             <w:pPr>
               <w:tabs>
@@ -1766,9 +1811,105 @@
               <w:rPr>
                 <w:rFonts w:asciiTheme="minorBidi" w:eastAsia="Times New Roman" w:hAnsiTheme="minorBidi"/>
               </w:rPr>
-              <w:t>CategoryId (on url)</w:t>
-            </w:r>
-          </w:p>
+              <w:t>R</w:t>
+            </w:r>
+            <w:r>
+              <w:rPr>
+                <w:rFonts w:asciiTheme="minorBidi" w:eastAsia="Times New Roman" w:hAnsiTheme="minorBidi"/>
+              </w:rPr>
+              <w:t>esponse:{</w:t>
+            </w:r>
+            <w:r>
+              <w:rPr>
+                <w:rFonts w:asciiTheme="minorBidi" w:eastAsia="Times New Roman" w:hAnsiTheme="minorBidi"/>
+              </w:rPr>
+              <w:t xml:space="preserve"> </w:t>
+            </w:r>
+            <w:r>
+              <w:rPr>
+                <w:rFonts w:asciiTheme="minorBidi" w:eastAsia="Times New Roman" w:hAnsiTheme="minorBidi"/>
+              </w:rPr>
+              <w:t xml:space="preserve">all </w:t>
+            </w:r>
+            <w:r>
+              <w:rPr>
+                <w:rFonts w:asciiTheme="minorBidi" w:eastAsia="Times New Roman" w:hAnsiTheme="minorBidi"/>
+              </w:rPr>
+              <w:t>products array}</w:t>
+            </w:r>
+          </w:p>
+        </w:tc>
+      </w:tr>
+      <w:tr>
+        <w:tc>
+          <w:tcPr>
+            <w:tcW w:w="1457" w:type="pct"/>
+          </w:tcPr>
+          <w:p>
+            <w:pPr>
+              <w:bidi w:val="0"/>
+              <w:rPr>
+                <w:rFonts w:asciiTheme="minorBidi" w:hAnsiTheme="minorBidi"/>
+              </w:rPr>
+            </w:pPr>
+            <w:r>
+              <w:rPr>
+                <w:rFonts w:asciiTheme="minorBidi" w:hAnsiTheme="minorBidi"/>
+              </w:rPr>
+              <w:t>Get Categoreis</w:t>
+            </w:r>
+          </w:p>
+        </w:tc>
+        <w:tc>
+          <w:tcPr>
+            <w:tcW w:w="1380" w:type="pct"/>
+          </w:tcPr>
+          <w:p>
+            <w:pPr>
+              <w:bidi w:val="0"/>
+              <w:rPr>
+                <w:rFonts w:asciiTheme="minorBidi" w:hAnsiTheme="minorBidi"/>
+              </w:rPr>
+            </w:pPr>
+            <w:r>
+              <w:rPr>
+                <w:rFonts w:asciiTheme="minorBidi" w:hAnsiTheme="minorBidi"/>
+              </w:rPr>
+              <w:t>Get</w:t>
+            </w:r>
+          </w:p>
+          <w:p>
+            <w:pPr>
+              <w:bidi w:val="0"/>
+              <w:rPr>
+                <w:rFonts w:asciiTheme="minorBidi" w:hAnsiTheme="minorBidi"/>
+              </w:rPr>
+            </w:pPr>
+            <w:r>
+              <w:rPr>
+                <w:rFonts w:asciiTheme="minorBidi" w:hAnsiTheme="minorBidi"/>
+              </w:rPr>
+              <w:t>/</w:t>
+            </w:r>
+            <w:r>
+              <w:rPr>
+                <w:rFonts w:asciiTheme="minorBidi" w:hAnsiTheme="minorBidi"/>
+              </w:rPr>
+              <w:t>store/</w:t>
+            </w:r>
+            <w:r>
+              <w:rPr>
+                <w:rFonts w:asciiTheme="minorBidi" w:hAnsiTheme="minorBidi"/>
+              </w:rPr>
+              <w:t>categories</w:t>
+            </w:r>
+          </w:p>
+        </w:tc>
+        <w:tc>
+          <w:tcPr>
+            <w:tcW w:w="2163" w:type="pct"/>
+            <w:shd w:val="clear" w:color="auto" w:fill="auto"/>
+          </w:tcPr>
           <w:p>
             <w:pPr>
               <w:tabs>
@@ -1799,7 +1940,25 @@
               <w:rPr>
                 <w:rFonts w:asciiTheme="minorBidi" w:eastAsia="Times New Roman" w:hAnsiTheme="minorBidi"/>
               </w:rPr>
-              <w:t>}</w:t>
+              <w:t xml:space="preserve">Response:{success, </w:t>
+            </w:r>
+            <w:r>
+              <w:rPr>
+                <w:rFonts w:asciiTheme="minorBidi" w:eastAsia="Times New Roman" w:hAnsiTheme="minorBidi"/>
+              </w:rPr>
+              <w:t>categories</w:t>
+            </w:r>
+            <w:r>
+              <w:rPr>
+                <w:rFonts w:asciiTheme="minorBidi" w:eastAsia="Times New Roman" w:hAnsiTheme="minorBidi"/>
+              </w:rPr>
+              <w:t xml:space="preserve"> </w:t>
+            </w:r>
+            <w:r>
+              <w:rPr>
+                <w:rFonts w:asciiTheme="minorBidi" w:eastAsia="Times New Roman" w:hAnsiTheme="minorBidi"/>
+              </w:rPr>
+              <w:t>array:{</w:t>
             </w:r>
           </w:p>
           <w:p>
@@ -1832,8 +1991,1712 @@
               <w:rPr>
                 <w:rFonts w:asciiTheme="minorBidi" w:eastAsia="Times New Roman" w:hAnsiTheme="minorBidi"/>
               </w:rPr>
-              <w:t>Response:{success, products array}</w:t>
-            </w:r>
+              <w:t xml:space="preserve">  _id, name, products:[{</w:t>
+            </w:r>
+          </w:p>
+          <w:p>
+            <w:pPr>
+              <w:tabs>
+                <w:tab w:val="left" w:pos="916"/>
+                <w:tab w:val="left" w:pos="1832"/>
+                <w:tab w:val="left" w:pos="2748"/>
+                <w:tab w:val="left" w:pos="3664"/>
+                <w:tab w:val="left" w:pos="4580"/>
+                <w:tab w:val="left" w:pos="5496"/>
+                <w:tab w:val="left" w:pos="6412"/>
+                <w:tab w:val="left" w:pos="7328"/>
+                <w:tab w:val="left" w:pos="8244"/>
+                <w:tab w:val="left" w:pos="9160"/>
+                <w:tab w:val="left" w:pos="10076"/>
+                <w:tab w:val="left" w:pos="10992"/>
+                <w:tab w:val="left" w:pos="11908"/>
+                <w:tab w:val="left" w:pos="12824"/>
+                <w:tab w:val="left" w:pos="13740"/>
+                <w:tab w:val="left" w:pos="14656"/>
+              </w:tabs>
+              <w:bidi w:val="0"/>
+              <w:jc w:val="left"/>
+              <w:rPr>
+                <w:rFonts w:asciiTheme="minorBidi" w:eastAsia="Times New Roman" w:hAnsiTheme="minorBidi"/>
+              </w:rPr>
+            </w:pPr>
+            <w:r>
+              <w:rPr>
+                <w:rFonts w:asciiTheme="minorBidi" w:eastAsia="Times New Roman" w:hAnsiTheme="minorBidi"/>
+              </w:rPr>
+              <w:t>The whole product object</w:t>
+            </w:r>
+          </w:p>
+          <w:p>
+            <w:pPr>
+              <w:tabs>
+                <w:tab w:val="left" w:pos="916"/>
+                <w:tab w:val="left" w:pos="1832"/>
+                <w:tab w:val="left" w:pos="2748"/>
+                <w:tab w:val="left" w:pos="3664"/>
+                <w:tab w:val="left" w:pos="4580"/>
+                <w:tab w:val="left" w:pos="5496"/>
+                <w:tab w:val="left" w:pos="6412"/>
+                <w:tab w:val="left" w:pos="7328"/>
+                <w:tab w:val="left" w:pos="8244"/>
+                <w:tab w:val="left" w:pos="9160"/>
+                <w:tab w:val="left" w:pos="10076"/>
+                <w:tab w:val="left" w:pos="10992"/>
+                <w:tab w:val="left" w:pos="11908"/>
+                <w:tab w:val="left" w:pos="12824"/>
+                <w:tab w:val="left" w:pos="13740"/>
+                <w:tab w:val="left" w:pos="14656"/>
+              </w:tabs>
+              <w:bidi w:val="0"/>
+              <w:jc w:val="left"/>
+              <w:rPr>
+                <w:rFonts w:asciiTheme="minorBidi" w:eastAsia="Times New Roman" w:hAnsiTheme="minorBidi"/>
+              </w:rPr>
+            </w:pPr>
+            <w:r>
+              <w:rPr>
+                <w:rFonts w:asciiTheme="minorBidi" w:eastAsia="Times New Roman" w:hAnsiTheme="minorBidi"/>
+              </w:rPr>
+              <w:t xml:space="preserve">   }]</w:t>
+            </w:r>
+          </w:p>
+          <w:p>
+            <w:pPr>
+              <w:tabs>
+                <w:tab w:val="left" w:pos="916"/>
+                <w:tab w:val="left" w:pos="1832"/>
+                <w:tab w:val="left" w:pos="2748"/>
+                <w:tab w:val="left" w:pos="3664"/>
+                <w:tab w:val="left" w:pos="4580"/>
+                <w:tab w:val="left" w:pos="5496"/>
+                <w:tab w:val="left" w:pos="6412"/>
+                <w:tab w:val="left" w:pos="7328"/>
+                <w:tab w:val="left" w:pos="8244"/>
+                <w:tab w:val="left" w:pos="9160"/>
+                <w:tab w:val="left" w:pos="10076"/>
+                <w:tab w:val="left" w:pos="10992"/>
+                <w:tab w:val="left" w:pos="11908"/>
+                <w:tab w:val="left" w:pos="12824"/>
+                <w:tab w:val="left" w:pos="13740"/>
+                <w:tab w:val="left" w:pos="14656"/>
+              </w:tabs>
+              <w:bidi w:val="0"/>
+              <w:jc w:val="left"/>
+              <w:rPr>
+                <w:rFonts w:asciiTheme="minorBidi" w:eastAsia="Times New Roman" w:hAnsiTheme="minorBidi"/>
+              </w:rPr>
+            </w:pPr>
+            <w:r>
+              <w:rPr>
+                <w:rFonts w:asciiTheme="minorBidi" w:eastAsia="Times New Roman" w:hAnsiTheme="minorBidi"/>
+              </w:rPr>
+              <w:t xml:space="preserve">  }</w:t>
+            </w:r>
+          </w:p>
+          <w:p>
+            <w:pPr>
+              <w:tabs>
+                <w:tab w:val="left" w:pos="916"/>
+                <w:tab w:val="left" w:pos="1832"/>
+                <w:tab w:val="left" w:pos="2748"/>
+                <w:tab w:val="left" w:pos="3664"/>
+                <w:tab w:val="left" w:pos="4580"/>
+                <w:tab w:val="left" w:pos="5496"/>
+                <w:tab w:val="left" w:pos="6412"/>
+                <w:tab w:val="left" w:pos="7328"/>
+                <w:tab w:val="left" w:pos="8244"/>
+                <w:tab w:val="left" w:pos="9160"/>
+                <w:tab w:val="left" w:pos="10076"/>
+                <w:tab w:val="left" w:pos="10992"/>
+                <w:tab w:val="left" w:pos="11908"/>
+                <w:tab w:val="left" w:pos="12824"/>
+                <w:tab w:val="left" w:pos="13740"/>
+                <w:tab w:val="left" w:pos="14656"/>
+              </w:tabs>
+              <w:bidi w:val="0"/>
+              <w:jc w:val="left"/>
+              <w:rPr>
+                <w:rFonts w:asciiTheme="minorBidi" w:eastAsia="Times New Roman" w:hAnsiTheme="minorBidi"/>
+              </w:rPr>
+            </w:pPr>
+            <w:r>
+              <w:rPr>
+                <w:rFonts w:asciiTheme="minorBidi" w:eastAsia="Times New Roman" w:hAnsiTheme="minorBidi"/>
+              </w:rPr>
+              <w:t>}</w:t>
+            </w:r>
+          </w:p>
+        </w:tc>
+      </w:tr>
+      <w:tr>
+        <w:tc>
+          <w:tcPr>
+            <w:tcW w:w="1457" w:type="pct"/>
+          </w:tcPr>
+          <w:p>
+            <w:pPr>
+              <w:bidi w:val="0"/>
+              <w:rPr>
+                <w:rFonts w:asciiTheme="minorBidi" w:hAnsiTheme="minorBidi"/>
+              </w:rPr>
+            </w:pPr>
+            <w:r>
+              <w:rPr>
+                <w:rFonts w:asciiTheme="minorBidi" w:hAnsiTheme="minorBidi"/>
+              </w:rPr>
+              <w:t>Get orders</w:t>
+            </w:r>
+          </w:p>
+        </w:tc>
+        <w:tc>
+          <w:tcPr>
+            <w:tcW w:w="1380" w:type="pct"/>
+          </w:tcPr>
+          <w:p>
+            <w:pPr>
+              <w:bidi w:val="0"/>
+              <w:rPr>
+                <w:rFonts w:asciiTheme="minorBidi" w:hAnsiTheme="minorBidi"/>
+              </w:rPr>
+            </w:pPr>
+            <w:r>
+              <w:rPr>
+                <w:rFonts w:asciiTheme="minorBidi" w:hAnsiTheme="minorBidi"/>
+              </w:rPr>
+              <w:t>get</w:t>
+            </w:r>
+          </w:p>
+          <w:p>
+            <w:pPr>
+              <w:bidi w:val="0"/>
+              <w:rPr>
+                <w:rFonts w:asciiTheme="minorBidi" w:hAnsiTheme="minorBidi"/>
+              </w:rPr>
+            </w:pPr>
+            <w:r>
+              <w:rPr>
+                <w:rFonts w:asciiTheme="minorBidi" w:hAnsiTheme="minorBidi"/>
+              </w:rPr>
+              <w:t>/:id/orders</w:t>
+            </w:r>
+          </w:p>
+        </w:tc>
+        <w:tc>
+          <w:tcPr>
+            <w:tcW w:w="2163" w:type="pct"/>
+            <w:shd w:val="clear" w:color="auto" w:fill="auto"/>
+          </w:tcPr>
+          <w:p>
+            <w:pPr>
+              <w:tabs>
+                <w:tab w:val="left" w:pos="916"/>
+                <w:tab w:val="left" w:pos="1832"/>
+                <w:tab w:val="left" w:pos="2748"/>
+                <w:tab w:val="left" w:pos="3664"/>
+                <w:tab w:val="left" w:pos="4580"/>
+                <w:tab w:val="left" w:pos="5496"/>
+                <w:tab w:val="left" w:pos="6412"/>
+                <w:tab w:val="left" w:pos="7328"/>
+                <w:tab w:val="left" w:pos="8244"/>
+                <w:tab w:val="left" w:pos="9160"/>
+                <w:tab w:val="left" w:pos="10076"/>
+                <w:tab w:val="left" w:pos="10992"/>
+                <w:tab w:val="left" w:pos="11908"/>
+                <w:tab w:val="left" w:pos="12824"/>
+                <w:tab w:val="left" w:pos="13740"/>
+                <w:tab w:val="left" w:pos="14656"/>
+              </w:tabs>
+              <w:bidi w:val="0"/>
+              <w:jc w:val="left"/>
+              <w:rPr>
+                <w:rFonts w:asciiTheme="minorBidi" w:eastAsia="Times New Roman" w:hAnsiTheme="minorBidi"/>
+              </w:rPr>
+            </w:pPr>
+            <w:r>
+              <w:rPr>
+                <w:rFonts w:asciiTheme="minorBidi" w:eastAsia="Times New Roman" w:hAnsiTheme="minorBidi"/>
+              </w:rPr>
+              <w:t>Response:</w:t>
+            </w:r>
+          </w:p>
+          <w:p>
+            <w:pPr>
+              <w:tabs>
+                <w:tab w:val="left" w:pos="916"/>
+                <w:tab w:val="left" w:pos="1832"/>
+                <w:tab w:val="left" w:pos="2748"/>
+                <w:tab w:val="left" w:pos="3664"/>
+                <w:tab w:val="left" w:pos="4580"/>
+                <w:tab w:val="left" w:pos="5496"/>
+                <w:tab w:val="left" w:pos="6412"/>
+                <w:tab w:val="left" w:pos="7328"/>
+                <w:tab w:val="left" w:pos="8244"/>
+                <w:tab w:val="left" w:pos="9160"/>
+                <w:tab w:val="left" w:pos="10076"/>
+                <w:tab w:val="left" w:pos="10992"/>
+                <w:tab w:val="left" w:pos="11908"/>
+                <w:tab w:val="left" w:pos="12824"/>
+                <w:tab w:val="left" w:pos="13740"/>
+                <w:tab w:val="left" w:pos="14656"/>
+              </w:tabs>
+              <w:bidi w:val="0"/>
+              <w:jc w:val="left"/>
+              <w:rPr>
+                <w:rFonts w:asciiTheme="minorBidi" w:eastAsia="Times New Roman" w:hAnsiTheme="minorBidi"/>
+              </w:rPr>
+            </w:pPr>
+            <w:r>
+              <w:rPr>
+                <w:rFonts w:asciiTheme="minorBidi" w:eastAsia="Times New Roman" w:hAnsiTheme="minorBidi"/>
+              </w:rPr>
+              <w:t xml:space="preserve"> </w:t>
+            </w:r>
+            <w:r>
+              <w:rPr>
+                <w:rFonts w:asciiTheme="minorBidi" w:eastAsia="Times New Roman" w:hAnsiTheme="minorBidi"/>
+              </w:rPr>
+              <w:t>Returns an array of orders, if id exists on req.params, an array of 1 order, excluding last digits and street fields</w:t>
+            </w:r>
+          </w:p>
+          <w:p>
+            <w:pPr>
+              <w:tabs>
+                <w:tab w:val="left" w:pos="916"/>
+                <w:tab w:val="left" w:pos="1832"/>
+                <w:tab w:val="left" w:pos="2748"/>
+                <w:tab w:val="left" w:pos="3664"/>
+                <w:tab w:val="left" w:pos="4580"/>
+                <w:tab w:val="left" w:pos="5496"/>
+                <w:tab w:val="left" w:pos="6412"/>
+                <w:tab w:val="left" w:pos="7328"/>
+                <w:tab w:val="left" w:pos="8244"/>
+                <w:tab w:val="left" w:pos="9160"/>
+                <w:tab w:val="left" w:pos="10076"/>
+                <w:tab w:val="left" w:pos="10992"/>
+                <w:tab w:val="left" w:pos="11908"/>
+                <w:tab w:val="left" w:pos="12824"/>
+                <w:tab w:val="left" w:pos="13740"/>
+                <w:tab w:val="left" w:pos="14656"/>
+              </w:tabs>
+              <w:bidi w:val="0"/>
+              <w:jc w:val="left"/>
+              <w:rPr>
+                <w:rFonts w:asciiTheme="minorBidi" w:eastAsia="Times New Roman" w:hAnsiTheme="minorBidi"/>
+              </w:rPr>
+            </w:pPr>
+          </w:p>
+          <w:p>
+            <w:pPr>
+              <w:tabs>
+                <w:tab w:val="left" w:pos="916"/>
+                <w:tab w:val="left" w:pos="1832"/>
+                <w:tab w:val="left" w:pos="2748"/>
+                <w:tab w:val="left" w:pos="3664"/>
+                <w:tab w:val="left" w:pos="4580"/>
+                <w:tab w:val="left" w:pos="5496"/>
+                <w:tab w:val="left" w:pos="6412"/>
+                <w:tab w:val="left" w:pos="7328"/>
+                <w:tab w:val="left" w:pos="8244"/>
+                <w:tab w:val="left" w:pos="9160"/>
+                <w:tab w:val="left" w:pos="10076"/>
+                <w:tab w:val="left" w:pos="10992"/>
+                <w:tab w:val="left" w:pos="11908"/>
+                <w:tab w:val="left" w:pos="12824"/>
+                <w:tab w:val="left" w:pos="13740"/>
+                <w:tab w:val="left" w:pos="14656"/>
+              </w:tabs>
+              <w:bidi w:val="0"/>
+              <w:jc w:val="left"/>
+              <w:rPr>
+                <w:rFonts w:asciiTheme="minorBidi" w:eastAsia="Times New Roman" w:hAnsiTheme="minorBidi"/>
+              </w:rPr>
+            </w:pPr>
+            <w:r>
+              <w:rPr>
+                <w:rFonts w:asciiTheme="minorBidi" w:eastAsia="Times New Roman" w:hAnsiTheme="minorBidi"/>
+              </w:rPr>
+              <w:t xml:space="preserve">  </w:t>
+            </w:r>
+          </w:p>
+        </w:tc>
+      </w:tr>
+      <w:tr>
+        <w:tc>
+          <w:tcPr>
+            <w:tcW w:w="1457" w:type="pct"/>
+          </w:tcPr>
+          <w:p>
+            <w:pPr>
+              <w:bidi w:val="0"/>
+              <w:rPr>
+                <w:rFonts w:asciiTheme="minorBidi" w:hAnsiTheme="minorBidi"/>
+              </w:rPr>
+            </w:pPr>
+            <w:r>
+              <w:rPr>
+                <w:rFonts w:asciiTheme="minorBidi" w:hAnsiTheme="minorBidi"/>
+              </w:rPr>
+              <w:lastRenderedPageBreak/>
+              <w:t>login</w:t>
+            </w:r>
+          </w:p>
+        </w:tc>
+        <w:tc>
+          <w:tcPr>
+            <w:tcW w:w="1380" w:type="pct"/>
+          </w:tcPr>
+          <w:p>
+            <w:pPr>
+              <w:bidi w:val="0"/>
+              <w:rPr>
+                <w:rFonts w:asciiTheme="minorBidi" w:hAnsiTheme="minorBidi"/>
+              </w:rPr>
+            </w:pPr>
+            <w:r>
+              <w:rPr>
+                <w:rFonts w:asciiTheme="minorBidi" w:hAnsiTheme="minorBidi"/>
+              </w:rPr>
+              <w:t>Post</w:t>
+            </w:r>
+          </w:p>
+          <w:p>
+            <w:pPr>
+              <w:bidi w:val="0"/>
+              <w:rPr>
+                <w:rFonts w:asciiTheme="minorBidi" w:hAnsiTheme="minorBidi"/>
+              </w:rPr>
+            </w:pPr>
+            <w:r>
+              <w:rPr>
+                <w:rFonts w:asciiTheme="minorBidi" w:hAnsiTheme="minorBidi"/>
+              </w:rPr>
+              <w:t>/login</w:t>
+            </w:r>
+          </w:p>
+        </w:tc>
+        <w:tc>
+          <w:tcPr>
+            <w:tcW w:w="2163" w:type="pct"/>
+            <w:shd w:val="clear" w:color="auto" w:fill="auto"/>
+          </w:tcPr>
+          <w:p>
+            <w:pPr>
+              <w:tabs>
+                <w:tab w:val="left" w:pos="916"/>
+                <w:tab w:val="left" w:pos="1832"/>
+                <w:tab w:val="left" w:pos="2748"/>
+                <w:tab w:val="left" w:pos="3664"/>
+                <w:tab w:val="left" w:pos="4580"/>
+                <w:tab w:val="left" w:pos="5496"/>
+                <w:tab w:val="left" w:pos="6412"/>
+                <w:tab w:val="left" w:pos="7328"/>
+                <w:tab w:val="left" w:pos="8244"/>
+                <w:tab w:val="left" w:pos="9160"/>
+                <w:tab w:val="left" w:pos="10076"/>
+                <w:tab w:val="left" w:pos="10992"/>
+                <w:tab w:val="left" w:pos="11908"/>
+                <w:tab w:val="left" w:pos="12824"/>
+                <w:tab w:val="left" w:pos="13740"/>
+                <w:tab w:val="left" w:pos="14656"/>
+              </w:tabs>
+              <w:bidi w:val="0"/>
+              <w:jc w:val="left"/>
+              <w:rPr>
+                <w:rFonts w:asciiTheme="minorBidi" w:eastAsia="Times New Roman" w:hAnsiTheme="minorBidi"/>
+              </w:rPr>
+            </w:pPr>
+            <w:r>
+              <w:rPr>
+                <w:rFonts w:asciiTheme="minorBidi" w:eastAsia="Times New Roman" w:hAnsiTheme="minorBidi"/>
+              </w:rPr>
+              <w:t>Request:{rmail, pass}</w:t>
+            </w:r>
+          </w:p>
+          <w:p>
+            <w:pPr>
+              <w:tabs>
+                <w:tab w:val="left" w:pos="916"/>
+                <w:tab w:val="left" w:pos="1832"/>
+                <w:tab w:val="left" w:pos="2748"/>
+                <w:tab w:val="left" w:pos="3664"/>
+                <w:tab w:val="left" w:pos="4580"/>
+                <w:tab w:val="left" w:pos="5496"/>
+                <w:tab w:val="left" w:pos="6412"/>
+                <w:tab w:val="left" w:pos="7328"/>
+                <w:tab w:val="left" w:pos="8244"/>
+                <w:tab w:val="left" w:pos="9160"/>
+                <w:tab w:val="left" w:pos="10076"/>
+                <w:tab w:val="left" w:pos="10992"/>
+                <w:tab w:val="left" w:pos="11908"/>
+                <w:tab w:val="left" w:pos="12824"/>
+                <w:tab w:val="left" w:pos="13740"/>
+                <w:tab w:val="left" w:pos="14656"/>
+              </w:tabs>
+              <w:bidi w:val="0"/>
+              <w:jc w:val="left"/>
+              <w:rPr>
+                <w:rFonts w:asciiTheme="minorBidi" w:eastAsia="Times New Roman" w:hAnsiTheme="minorBidi"/>
+              </w:rPr>
+            </w:pPr>
+            <w:r>
+              <w:rPr>
+                <w:rFonts w:asciiTheme="minorBidi" w:eastAsia="Times New Roman" w:hAnsiTheme="minorBidi"/>
+              </w:rPr>
+              <w:t>Respose: {</w:t>
+            </w:r>
+          </w:p>
+          <w:p>
+            <w:pPr>
+              <w:tabs>
+                <w:tab w:val="left" w:pos="916"/>
+                <w:tab w:val="left" w:pos="1832"/>
+                <w:tab w:val="left" w:pos="2748"/>
+                <w:tab w:val="left" w:pos="3664"/>
+                <w:tab w:val="left" w:pos="4580"/>
+                <w:tab w:val="left" w:pos="5496"/>
+                <w:tab w:val="left" w:pos="6412"/>
+                <w:tab w:val="left" w:pos="7328"/>
+                <w:tab w:val="left" w:pos="8244"/>
+                <w:tab w:val="left" w:pos="9160"/>
+                <w:tab w:val="left" w:pos="10076"/>
+                <w:tab w:val="left" w:pos="10992"/>
+                <w:tab w:val="left" w:pos="11908"/>
+                <w:tab w:val="left" w:pos="12824"/>
+                <w:tab w:val="left" w:pos="13740"/>
+                <w:tab w:val="left" w:pos="14656"/>
+              </w:tabs>
+              <w:bidi w:val="0"/>
+              <w:jc w:val="left"/>
+              <w:rPr>
+                <w:rFonts w:asciiTheme="minorBidi" w:eastAsia="Times New Roman" w:hAnsiTheme="minorBidi"/>
+              </w:rPr>
+            </w:pPr>
+            <w:r>
+              <w:rPr>
+                <w:rFonts w:asciiTheme="minorBidi" w:eastAsia="Times New Roman" w:hAnsiTheme="minorBidi"/>
+              </w:rPr>
+              <w:t>All user's orders, including products,</w:t>
+            </w:r>
+          </w:p>
+          <w:p>
+            <w:pPr>
+              <w:tabs>
+                <w:tab w:val="left" w:pos="916"/>
+                <w:tab w:val="left" w:pos="1832"/>
+                <w:tab w:val="left" w:pos="2748"/>
+                <w:tab w:val="left" w:pos="3664"/>
+                <w:tab w:val="left" w:pos="4580"/>
+                <w:tab w:val="left" w:pos="5496"/>
+                <w:tab w:val="left" w:pos="6412"/>
+                <w:tab w:val="left" w:pos="7328"/>
+                <w:tab w:val="left" w:pos="8244"/>
+                <w:tab w:val="left" w:pos="9160"/>
+                <w:tab w:val="left" w:pos="10076"/>
+                <w:tab w:val="left" w:pos="10992"/>
+                <w:tab w:val="left" w:pos="11908"/>
+                <w:tab w:val="left" w:pos="12824"/>
+                <w:tab w:val="left" w:pos="13740"/>
+                <w:tab w:val="left" w:pos="14656"/>
+              </w:tabs>
+              <w:bidi w:val="0"/>
+              <w:jc w:val="left"/>
+              <w:rPr>
+                <w:rFonts w:asciiTheme="minorBidi" w:eastAsia="Times New Roman" w:hAnsiTheme="minorBidi"/>
+              </w:rPr>
+            </w:pPr>
+            <w:r>
+              <w:rPr>
+                <w:rFonts w:asciiTheme="minorBidi" w:eastAsia="Times New Roman" w:hAnsiTheme="minorBidi"/>
+              </w:rPr>
+              <w:t>First name, last name, role, street, city, _id}</w:t>
+            </w:r>
+          </w:p>
+        </w:tc>
+      </w:tr>
+      <w:tr>
+        <w:tc>
+          <w:tcPr>
+            <w:tcW w:w="1457" w:type="pct"/>
+          </w:tcPr>
+          <w:p>
+            <w:pPr>
+              <w:bidi w:val="0"/>
+              <w:rPr>
+                <w:rFonts w:asciiTheme="minorBidi" w:hAnsiTheme="minorBidi"/>
+              </w:rPr>
+            </w:pPr>
+            <w:r>
+              <w:rPr>
+                <w:rFonts w:asciiTheme="minorBidi" w:hAnsiTheme="minorBidi"/>
+              </w:rPr>
+              <w:t>signup</w:t>
+            </w:r>
+          </w:p>
+        </w:tc>
+        <w:tc>
+          <w:tcPr>
+            <w:tcW w:w="1380" w:type="pct"/>
+          </w:tcPr>
+          <w:p>
+            <w:pPr>
+              <w:bidi w:val="0"/>
+              <w:rPr>
+                <w:rFonts w:asciiTheme="minorBidi" w:hAnsiTheme="minorBidi"/>
+              </w:rPr>
+            </w:pPr>
+            <w:r>
+              <w:rPr>
+                <w:rFonts w:asciiTheme="minorBidi" w:hAnsiTheme="minorBidi"/>
+              </w:rPr>
+              <w:t>Post</w:t>
+            </w:r>
+          </w:p>
+          <w:p>
+            <w:pPr>
+              <w:bidi w:val="0"/>
+              <w:rPr>
+                <w:rFonts w:asciiTheme="minorBidi" w:hAnsiTheme="minorBidi"/>
+              </w:rPr>
+            </w:pPr>
+            <w:r>
+              <w:rPr>
+                <w:rFonts w:asciiTheme="minorBidi" w:hAnsiTheme="minorBidi"/>
+              </w:rPr>
+              <w:t>/signup</w:t>
+            </w:r>
+          </w:p>
+        </w:tc>
+        <w:tc>
+          <w:tcPr>
+            <w:tcW w:w="2163" w:type="pct"/>
+            <w:shd w:val="clear" w:color="auto" w:fill="auto"/>
+          </w:tcPr>
+          <w:p>
+            <w:pPr>
+              <w:tabs>
+                <w:tab w:val="left" w:pos="916"/>
+                <w:tab w:val="left" w:pos="1832"/>
+                <w:tab w:val="left" w:pos="2748"/>
+                <w:tab w:val="left" w:pos="3664"/>
+                <w:tab w:val="left" w:pos="4580"/>
+                <w:tab w:val="left" w:pos="5496"/>
+                <w:tab w:val="left" w:pos="6412"/>
+                <w:tab w:val="left" w:pos="7328"/>
+                <w:tab w:val="left" w:pos="8244"/>
+                <w:tab w:val="left" w:pos="9160"/>
+                <w:tab w:val="left" w:pos="10076"/>
+                <w:tab w:val="left" w:pos="10992"/>
+                <w:tab w:val="left" w:pos="11908"/>
+                <w:tab w:val="left" w:pos="12824"/>
+                <w:tab w:val="left" w:pos="13740"/>
+                <w:tab w:val="left" w:pos="14656"/>
+              </w:tabs>
+              <w:bidi w:val="0"/>
+              <w:jc w:val="left"/>
+              <w:rPr>
+                <w:rFonts w:asciiTheme="minorBidi" w:eastAsia="Times New Roman" w:hAnsiTheme="minorBidi"/>
+              </w:rPr>
+            </w:pPr>
+            <w:r>
+              <w:rPr>
+                <w:rFonts w:asciiTheme="minorBidi" w:eastAsia="Times New Roman" w:hAnsiTheme="minorBidi"/>
+              </w:rPr>
+              <w:t>Request:{</w:t>
+            </w:r>
+          </w:p>
+          <w:p>
+            <w:pPr>
+              <w:tabs>
+                <w:tab w:val="left" w:pos="916"/>
+                <w:tab w:val="left" w:pos="1832"/>
+                <w:tab w:val="left" w:pos="2748"/>
+                <w:tab w:val="left" w:pos="3664"/>
+                <w:tab w:val="left" w:pos="4580"/>
+                <w:tab w:val="left" w:pos="5496"/>
+                <w:tab w:val="left" w:pos="6412"/>
+                <w:tab w:val="left" w:pos="7328"/>
+                <w:tab w:val="left" w:pos="8244"/>
+                <w:tab w:val="left" w:pos="9160"/>
+                <w:tab w:val="left" w:pos="10076"/>
+                <w:tab w:val="left" w:pos="10992"/>
+                <w:tab w:val="left" w:pos="11908"/>
+                <w:tab w:val="left" w:pos="12824"/>
+                <w:tab w:val="left" w:pos="13740"/>
+                <w:tab w:val="left" w:pos="14656"/>
+              </w:tabs>
+              <w:bidi w:val="0"/>
+              <w:jc w:val="left"/>
+              <w:rPr>
+                <w:rFonts w:asciiTheme="minorBidi" w:eastAsia="Times New Roman" w:hAnsiTheme="minorBidi"/>
+              </w:rPr>
+            </w:pPr>
+            <w:r>
+              <w:rPr>
+                <w:rFonts w:asciiTheme="minorBidi" w:eastAsia="Times New Roman" w:hAnsiTheme="minorBidi"/>
+              </w:rPr>
+              <w:t xml:space="preserve">  </w:t>
+            </w:r>
+            <w:r>
+              <w:rPr>
+                <w:rFonts w:asciiTheme="minorBidi" w:eastAsia="Times New Roman" w:hAnsiTheme="minorBidi"/>
+              </w:rPr>
+              <w:t>email, pass, first name, last name, street, city</w:t>
+            </w:r>
+          </w:p>
+          <w:p>
+            <w:pPr>
+              <w:tabs>
+                <w:tab w:val="left" w:pos="916"/>
+                <w:tab w:val="left" w:pos="1832"/>
+                <w:tab w:val="left" w:pos="2748"/>
+                <w:tab w:val="left" w:pos="3664"/>
+                <w:tab w:val="left" w:pos="4580"/>
+                <w:tab w:val="left" w:pos="5496"/>
+                <w:tab w:val="left" w:pos="6412"/>
+                <w:tab w:val="left" w:pos="7328"/>
+                <w:tab w:val="left" w:pos="8244"/>
+                <w:tab w:val="left" w:pos="9160"/>
+                <w:tab w:val="left" w:pos="10076"/>
+                <w:tab w:val="left" w:pos="10992"/>
+                <w:tab w:val="left" w:pos="11908"/>
+                <w:tab w:val="left" w:pos="12824"/>
+                <w:tab w:val="left" w:pos="13740"/>
+                <w:tab w:val="left" w:pos="14656"/>
+              </w:tabs>
+              <w:bidi w:val="0"/>
+              <w:jc w:val="left"/>
+              <w:rPr>
+                <w:rFonts w:asciiTheme="minorBidi" w:eastAsia="Times New Roman" w:hAnsiTheme="minorBidi"/>
+              </w:rPr>
+            </w:pPr>
+            <w:r>
+              <w:rPr>
+                <w:rFonts w:asciiTheme="minorBidi" w:eastAsia="Times New Roman" w:hAnsiTheme="minorBidi"/>
+              </w:rPr>
+              <w:t>}</w:t>
+            </w:r>
+          </w:p>
+          <w:p>
+            <w:pPr>
+              <w:tabs>
+                <w:tab w:val="left" w:pos="916"/>
+                <w:tab w:val="left" w:pos="1832"/>
+                <w:tab w:val="left" w:pos="2748"/>
+                <w:tab w:val="left" w:pos="3664"/>
+                <w:tab w:val="left" w:pos="4580"/>
+                <w:tab w:val="left" w:pos="5496"/>
+                <w:tab w:val="left" w:pos="6412"/>
+                <w:tab w:val="left" w:pos="7328"/>
+                <w:tab w:val="left" w:pos="8244"/>
+                <w:tab w:val="left" w:pos="9160"/>
+                <w:tab w:val="left" w:pos="10076"/>
+                <w:tab w:val="left" w:pos="10992"/>
+                <w:tab w:val="left" w:pos="11908"/>
+                <w:tab w:val="left" w:pos="12824"/>
+                <w:tab w:val="left" w:pos="13740"/>
+                <w:tab w:val="left" w:pos="14656"/>
+              </w:tabs>
+              <w:bidi w:val="0"/>
+              <w:jc w:val="left"/>
+              <w:rPr>
+                <w:rFonts w:asciiTheme="minorBidi" w:eastAsia="Times New Roman" w:hAnsiTheme="minorBidi"/>
+              </w:rPr>
+            </w:pPr>
+            <w:r>
+              <w:rPr>
+                <w:rFonts w:asciiTheme="minorBidi" w:eastAsia="Times New Roman" w:hAnsiTheme="minorBidi"/>
+              </w:rPr>
+              <w:t>Response:{</w:t>
+            </w:r>
+          </w:p>
+          <w:p>
+            <w:pPr>
+              <w:tabs>
+                <w:tab w:val="left" w:pos="916"/>
+                <w:tab w:val="left" w:pos="1832"/>
+                <w:tab w:val="left" w:pos="2748"/>
+                <w:tab w:val="left" w:pos="3664"/>
+                <w:tab w:val="left" w:pos="4580"/>
+                <w:tab w:val="left" w:pos="5496"/>
+                <w:tab w:val="left" w:pos="6412"/>
+                <w:tab w:val="left" w:pos="7328"/>
+                <w:tab w:val="left" w:pos="8244"/>
+                <w:tab w:val="left" w:pos="9160"/>
+                <w:tab w:val="left" w:pos="10076"/>
+                <w:tab w:val="left" w:pos="10992"/>
+                <w:tab w:val="left" w:pos="11908"/>
+                <w:tab w:val="left" w:pos="12824"/>
+                <w:tab w:val="left" w:pos="13740"/>
+                <w:tab w:val="left" w:pos="14656"/>
+              </w:tabs>
+              <w:bidi w:val="0"/>
+              <w:jc w:val="left"/>
+              <w:rPr>
+                <w:rFonts w:asciiTheme="minorBidi" w:eastAsia="Times New Roman" w:hAnsiTheme="minorBidi"/>
+              </w:rPr>
+            </w:pPr>
+            <w:r>
+              <w:rPr>
+                <w:rFonts w:asciiTheme="minorBidi" w:eastAsia="Times New Roman" w:hAnsiTheme="minorBidi"/>
+              </w:rPr>
+              <w:t xml:space="preserve">  </w:t>
+            </w:r>
+            <w:r>
+              <w:rPr>
+                <w:rFonts w:asciiTheme="minorBidi" w:eastAsia="Times New Roman" w:hAnsiTheme="minorBidi"/>
+              </w:rPr>
+              <w:t>role, first name, last name, id</w:t>
+            </w:r>
+          </w:p>
+          <w:p>
+            <w:pPr>
+              <w:tabs>
+                <w:tab w:val="left" w:pos="916"/>
+                <w:tab w:val="left" w:pos="1832"/>
+                <w:tab w:val="left" w:pos="2748"/>
+                <w:tab w:val="left" w:pos="3664"/>
+                <w:tab w:val="left" w:pos="4580"/>
+                <w:tab w:val="left" w:pos="5496"/>
+                <w:tab w:val="left" w:pos="6412"/>
+                <w:tab w:val="left" w:pos="7328"/>
+                <w:tab w:val="left" w:pos="8244"/>
+                <w:tab w:val="left" w:pos="9160"/>
+                <w:tab w:val="left" w:pos="10076"/>
+                <w:tab w:val="left" w:pos="10992"/>
+                <w:tab w:val="left" w:pos="11908"/>
+                <w:tab w:val="left" w:pos="12824"/>
+                <w:tab w:val="left" w:pos="13740"/>
+                <w:tab w:val="left" w:pos="14656"/>
+              </w:tabs>
+              <w:bidi w:val="0"/>
+              <w:jc w:val="left"/>
+              <w:rPr>
+                <w:rFonts w:asciiTheme="minorBidi" w:eastAsia="Times New Roman" w:hAnsiTheme="minorBidi"/>
+              </w:rPr>
+            </w:pPr>
+            <w:r>
+              <w:rPr>
+                <w:rFonts w:asciiTheme="minorBidi" w:eastAsia="Times New Roman" w:hAnsiTheme="minorBidi"/>
+              </w:rPr>
+              <w:t>}</w:t>
+            </w:r>
+          </w:p>
+        </w:tc>
+      </w:tr>
+      <w:tr>
+        <w:tc>
+          <w:tcPr>
+            <w:tcW w:w="1457" w:type="pct"/>
+          </w:tcPr>
+          <w:p>
+            <w:pPr>
+              <w:bidi w:val="0"/>
+              <w:rPr>
+                <w:rFonts w:asciiTheme="minorBidi" w:hAnsiTheme="minorBidi"/>
+              </w:rPr>
+            </w:pPr>
+            <w:r>
+              <w:rPr>
+                <w:rFonts w:asciiTheme="minorBidi" w:hAnsiTheme="minorBidi"/>
+              </w:rPr>
+              <w:t>Logout</w:t>
+            </w:r>
+          </w:p>
+        </w:tc>
+        <w:tc>
+          <w:tcPr>
+            <w:tcW w:w="1380" w:type="pct"/>
+          </w:tcPr>
+          <w:p>
+            <w:pPr>
+              <w:bidi w:val="0"/>
+              <w:rPr>
+                <w:rFonts w:asciiTheme="minorBidi" w:hAnsiTheme="minorBidi"/>
+              </w:rPr>
+            </w:pPr>
+            <w:r>
+              <w:rPr>
+                <w:rFonts w:asciiTheme="minorBidi" w:hAnsiTheme="minorBidi"/>
+              </w:rPr>
+              <w:t>Get</w:t>
+            </w:r>
+          </w:p>
+          <w:p>
+            <w:pPr>
+              <w:bidi w:val="0"/>
+              <w:rPr>
+                <w:rFonts w:asciiTheme="minorBidi" w:hAnsiTheme="minorBidi"/>
+              </w:rPr>
+            </w:pPr>
+            <w:r>
+              <w:rPr>
+                <w:rFonts w:asciiTheme="minorBidi" w:hAnsiTheme="minorBidi"/>
+              </w:rPr>
+              <w:t>/logout</w:t>
+            </w:r>
+          </w:p>
+        </w:tc>
+        <w:tc>
+          <w:tcPr>
+            <w:tcW w:w="2163" w:type="pct"/>
+            <w:shd w:val="clear" w:color="auto" w:fill="auto"/>
+          </w:tcPr>
+          <w:p>
+            <w:pPr>
+              <w:tabs>
+                <w:tab w:val="left" w:pos="916"/>
+                <w:tab w:val="left" w:pos="1832"/>
+                <w:tab w:val="left" w:pos="2748"/>
+                <w:tab w:val="left" w:pos="3664"/>
+                <w:tab w:val="left" w:pos="4580"/>
+                <w:tab w:val="left" w:pos="5496"/>
+                <w:tab w:val="left" w:pos="6412"/>
+                <w:tab w:val="left" w:pos="7328"/>
+                <w:tab w:val="left" w:pos="8244"/>
+                <w:tab w:val="left" w:pos="9160"/>
+                <w:tab w:val="left" w:pos="10076"/>
+                <w:tab w:val="left" w:pos="10992"/>
+                <w:tab w:val="left" w:pos="11908"/>
+                <w:tab w:val="left" w:pos="12824"/>
+                <w:tab w:val="left" w:pos="13740"/>
+                <w:tab w:val="left" w:pos="14656"/>
+              </w:tabs>
+              <w:bidi w:val="0"/>
+              <w:jc w:val="left"/>
+              <w:rPr>
+                <w:rFonts w:asciiTheme="minorBidi" w:eastAsia="Times New Roman" w:hAnsiTheme="minorBidi"/>
+              </w:rPr>
+            </w:pPr>
+            <w:r>
+              <w:rPr>
+                <w:rFonts w:asciiTheme="minorBidi" w:eastAsia="Times New Roman" w:hAnsiTheme="minorBidi"/>
+              </w:rPr>
+              <w:t>Request:{}</w:t>
+            </w:r>
+          </w:p>
+          <w:p>
+            <w:pPr>
+              <w:tabs>
+                <w:tab w:val="left" w:pos="916"/>
+                <w:tab w:val="left" w:pos="1832"/>
+                <w:tab w:val="left" w:pos="2748"/>
+                <w:tab w:val="left" w:pos="3664"/>
+                <w:tab w:val="left" w:pos="4580"/>
+                <w:tab w:val="left" w:pos="5496"/>
+                <w:tab w:val="left" w:pos="6412"/>
+                <w:tab w:val="left" w:pos="7328"/>
+                <w:tab w:val="left" w:pos="8244"/>
+                <w:tab w:val="left" w:pos="9160"/>
+                <w:tab w:val="left" w:pos="10076"/>
+                <w:tab w:val="left" w:pos="10992"/>
+                <w:tab w:val="left" w:pos="11908"/>
+                <w:tab w:val="left" w:pos="12824"/>
+                <w:tab w:val="left" w:pos="13740"/>
+                <w:tab w:val="left" w:pos="14656"/>
+              </w:tabs>
+              <w:bidi w:val="0"/>
+              <w:jc w:val="left"/>
+              <w:rPr>
+                <w:rFonts w:asciiTheme="minorBidi" w:eastAsia="Times New Roman" w:hAnsiTheme="minorBidi"/>
+              </w:rPr>
+            </w:pPr>
+            <w:r>
+              <w:rPr>
+                <w:rFonts w:asciiTheme="minorBidi" w:eastAsia="Times New Roman" w:hAnsiTheme="minorBidi"/>
+              </w:rPr>
+              <w:t>Response:redirect to /login (index.html in public folder)</w:t>
+            </w:r>
+          </w:p>
+        </w:tc>
+      </w:tr>
+      <w:tr>
+        <w:tc>
+          <w:tcPr>
+            <w:tcW w:w="1457" w:type="pct"/>
+          </w:tcPr>
+          <w:p>
+            <w:pPr>
+              <w:bidi w:val="0"/>
+              <w:rPr>
+                <w:rFonts w:asciiTheme="minorBidi" w:hAnsiTheme="minorBidi"/>
+              </w:rPr>
+            </w:pPr>
+            <w:r>
+              <w:rPr>
+                <w:rFonts w:asciiTheme="minorBidi" w:hAnsiTheme="minorBidi"/>
+              </w:rPr>
+              <w:t>User</w:t>
+            </w:r>
+          </w:p>
+        </w:tc>
+        <w:tc>
+          <w:tcPr>
+            <w:tcW w:w="1380" w:type="pct"/>
+          </w:tcPr>
+          <w:p>
+            <w:pPr>
+              <w:bidi w:val="0"/>
+              <w:rPr>
+                <w:rFonts w:asciiTheme="minorBidi" w:hAnsiTheme="minorBidi"/>
+              </w:rPr>
+            </w:pPr>
+            <w:r>
+              <w:rPr>
+                <w:rFonts w:asciiTheme="minorBidi" w:hAnsiTheme="minorBidi"/>
+              </w:rPr>
+              <w:t>Get</w:t>
+            </w:r>
+          </w:p>
+          <w:p>
+            <w:pPr>
+              <w:bidi w:val="0"/>
+              <w:rPr>
+                <w:rFonts w:asciiTheme="minorBidi" w:hAnsiTheme="minorBidi"/>
+              </w:rPr>
+            </w:pPr>
+            <w:r>
+              <w:rPr>
+                <w:rFonts w:asciiTheme="minorBidi" w:hAnsiTheme="minorBidi"/>
+              </w:rPr>
+              <w:t>/user</w:t>
+            </w:r>
+          </w:p>
+        </w:tc>
+        <w:tc>
+          <w:tcPr>
+            <w:tcW w:w="2163" w:type="pct"/>
+            <w:shd w:val="clear" w:color="auto" w:fill="auto"/>
+          </w:tcPr>
+          <w:p>
+            <w:pPr>
+              <w:tabs>
+                <w:tab w:val="left" w:pos="916"/>
+                <w:tab w:val="left" w:pos="1832"/>
+                <w:tab w:val="left" w:pos="2748"/>
+                <w:tab w:val="left" w:pos="3664"/>
+                <w:tab w:val="left" w:pos="4580"/>
+                <w:tab w:val="left" w:pos="5496"/>
+                <w:tab w:val="left" w:pos="6412"/>
+                <w:tab w:val="left" w:pos="7328"/>
+                <w:tab w:val="left" w:pos="8244"/>
+                <w:tab w:val="left" w:pos="9160"/>
+                <w:tab w:val="left" w:pos="10076"/>
+                <w:tab w:val="left" w:pos="10992"/>
+                <w:tab w:val="left" w:pos="11908"/>
+                <w:tab w:val="left" w:pos="12824"/>
+                <w:tab w:val="left" w:pos="13740"/>
+                <w:tab w:val="left" w:pos="14656"/>
+              </w:tabs>
+              <w:bidi w:val="0"/>
+              <w:jc w:val="left"/>
+              <w:rPr>
+                <w:rFonts w:asciiTheme="minorBidi" w:eastAsia="Times New Roman" w:hAnsiTheme="minorBidi"/>
+              </w:rPr>
+            </w:pPr>
+            <w:r>
+              <w:rPr>
+                <w:rFonts w:asciiTheme="minorBidi" w:eastAsia="Times New Roman" w:hAnsiTheme="minorBidi"/>
+              </w:rPr>
+              <w:t>Request:{}</w:t>
+            </w:r>
+          </w:p>
+          <w:p>
+            <w:pPr>
+              <w:tabs>
+                <w:tab w:val="left" w:pos="916"/>
+                <w:tab w:val="left" w:pos="1832"/>
+                <w:tab w:val="left" w:pos="2748"/>
+                <w:tab w:val="left" w:pos="3664"/>
+                <w:tab w:val="left" w:pos="4580"/>
+                <w:tab w:val="left" w:pos="5496"/>
+                <w:tab w:val="left" w:pos="6412"/>
+                <w:tab w:val="left" w:pos="7328"/>
+                <w:tab w:val="left" w:pos="8244"/>
+                <w:tab w:val="left" w:pos="9160"/>
+                <w:tab w:val="left" w:pos="10076"/>
+                <w:tab w:val="left" w:pos="10992"/>
+                <w:tab w:val="left" w:pos="11908"/>
+                <w:tab w:val="left" w:pos="12824"/>
+                <w:tab w:val="left" w:pos="13740"/>
+                <w:tab w:val="left" w:pos="14656"/>
+              </w:tabs>
+              <w:bidi w:val="0"/>
+              <w:jc w:val="left"/>
+              <w:rPr>
+                <w:rFonts w:asciiTheme="minorBidi" w:eastAsia="Times New Roman" w:hAnsiTheme="minorBidi"/>
+              </w:rPr>
+            </w:pPr>
+            <w:r>
+              <w:rPr>
+                <w:rFonts w:asciiTheme="minorBidi" w:eastAsia="Times New Roman" w:hAnsiTheme="minorBidi"/>
+              </w:rPr>
+              <w:t>Response: using req.user (passport) _id fetching all the user's orders, the whole oreder object.</w:t>
+            </w:r>
+          </w:p>
+        </w:tc>
+      </w:tr>
+      <w:tr>
+        <w:tc>
+          <w:tcPr>
+            <w:tcW w:w="1457" w:type="pct"/>
+          </w:tcPr>
+          <w:p>
+            <w:pPr>
+              <w:bidi w:val="0"/>
+              <w:rPr>
+                <w:rFonts w:asciiTheme="minorBidi" w:hAnsiTheme="minorBidi"/>
+              </w:rPr>
+            </w:pPr>
+            <w:r>
+              <w:rPr>
+                <w:rFonts w:asciiTheme="minorBidi" w:hAnsiTheme="minorBidi"/>
+              </w:rPr>
+              <w:t>Create order</w:t>
+            </w:r>
+          </w:p>
+        </w:tc>
+        <w:tc>
+          <w:tcPr>
+            <w:tcW w:w="1380" w:type="pct"/>
+          </w:tcPr>
+          <w:p>
+            <w:pPr>
+              <w:bidi w:val="0"/>
+              <w:rPr>
+                <w:rFonts w:asciiTheme="minorBidi" w:hAnsiTheme="minorBidi"/>
+              </w:rPr>
+            </w:pPr>
+            <w:r>
+              <w:rPr>
+                <w:rFonts w:asciiTheme="minorBidi" w:hAnsiTheme="minorBidi"/>
+              </w:rPr>
+              <w:t>Put</w:t>
+            </w:r>
+          </w:p>
+          <w:p>
+            <w:pPr>
+              <w:bidi w:val="0"/>
+              <w:rPr>
+                <w:rFonts w:asciiTheme="minorBidi" w:hAnsiTheme="minorBidi"/>
+              </w:rPr>
+            </w:pPr>
+            <w:r>
+              <w:rPr>
+                <w:rFonts w:asciiTheme="minorBidi" w:hAnsiTheme="minorBidi"/>
+              </w:rPr>
+              <w:t>/store/order</w:t>
+            </w:r>
+          </w:p>
+        </w:tc>
+        <w:tc>
+          <w:tcPr>
+            <w:tcW w:w="2163" w:type="pct"/>
+            <w:shd w:val="clear" w:color="auto" w:fill="auto"/>
+          </w:tcPr>
+          <w:p>
+            <w:pPr>
+              <w:tabs>
+                <w:tab w:val="left" w:pos="916"/>
+                <w:tab w:val="left" w:pos="1832"/>
+                <w:tab w:val="left" w:pos="2748"/>
+                <w:tab w:val="left" w:pos="3664"/>
+                <w:tab w:val="left" w:pos="4580"/>
+                <w:tab w:val="left" w:pos="5496"/>
+                <w:tab w:val="left" w:pos="6412"/>
+                <w:tab w:val="left" w:pos="7328"/>
+                <w:tab w:val="left" w:pos="8244"/>
+                <w:tab w:val="left" w:pos="9160"/>
+                <w:tab w:val="left" w:pos="10076"/>
+                <w:tab w:val="left" w:pos="10992"/>
+                <w:tab w:val="left" w:pos="11908"/>
+                <w:tab w:val="left" w:pos="12824"/>
+                <w:tab w:val="left" w:pos="13740"/>
+                <w:tab w:val="left" w:pos="14656"/>
+              </w:tabs>
+              <w:bidi w:val="0"/>
+              <w:jc w:val="left"/>
+              <w:rPr>
+                <w:rFonts w:asciiTheme="minorBidi" w:eastAsia="Times New Roman" w:hAnsiTheme="minorBidi"/>
+              </w:rPr>
+            </w:pPr>
+            <w:r>
+              <w:rPr>
+                <w:rFonts w:asciiTheme="minorBidi" w:eastAsia="Times New Roman" w:hAnsiTheme="minorBidi"/>
+              </w:rPr>
+              <w:t>Request:{</w:t>
+            </w:r>
+          </w:p>
+          <w:p>
+            <w:pPr>
+              <w:tabs>
+                <w:tab w:val="left" w:pos="916"/>
+                <w:tab w:val="left" w:pos="1832"/>
+                <w:tab w:val="left" w:pos="2748"/>
+                <w:tab w:val="left" w:pos="3664"/>
+                <w:tab w:val="left" w:pos="4580"/>
+                <w:tab w:val="left" w:pos="5496"/>
+                <w:tab w:val="left" w:pos="6412"/>
+                <w:tab w:val="left" w:pos="7328"/>
+                <w:tab w:val="left" w:pos="8244"/>
+                <w:tab w:val="left" w:pos="9160"/>
+                <w:tab w:val="left" w:pos="10076"/>
+                <w:tab w:val="left" w:pos="10992"/>
+                <w:tab w:val="left" w:pos="11908"/>
+                <w:tab w:val="left" w:pos="12824"/>
+                <w:tab w:val="left" w:pos="13740"/>
+                <w:tab w:val="left" w:pos="14656"/>
+              </w:tabs>
+              <w:bidi w:val="0"/>
+              <w:jc w:val="left"/>
+              <w:rPr>
+                <w:rFonts w:asciiTheme="minorBidi" w:eastAsia="Times New Roman" w:hAnsiTheme="minorBidi"/>
+              </w:rPr>
+            </w:pPr>
+            <w:r>
+              <w:rPr>
+                <w:rFonts w:asciiTheme="minorBidi" w:eastAsia="Times New Roman" w:hAnsiTheme="minorBidi"/>
+              </w:rPr>
+              <w:t xml:space="preserve"> products, order date, userId</w:t>
+            </w:r>
+          </w:p>
+          <w:p>
+            <w:pPr>
+              <w:tabs>
+                <w:tab w:val="left" w:pos="916"/>
+                <w:tab w:val="left" w:pos="1832"/>
+                <w:tab w:val="left" w:pos="2748"/>
+                <w:tab w:val="left" w:pos="3664"/>
+                <w:tab w:val="left" w:pos="4580"/>
+                <w:tab w:val="left" w:pos="5496"/>
+                <w:tab w:val="left" w:pos="6412"/>
+                <w:tab w:val="left" w:pos="7328"/>
+                <w:tab w:val="left" w:pos="8244"/>
+                <w:tab w:val="left" w:pos="9160"/>
+                <w:tab w:val="left" w:pos="10076"/>
+                <w:tab w:val="left" w:pos="10992"/>
+                <w:tab w:val="left" w:pos="11908"/>
+                <w:tab w:val="left" w:pos="12824"/>
+                <w:tab w:val="left" w:pos="13740"/>
+                <w:tab w:val="left" w:pos="14656"/>
+              </w:tabs>
+              <w:bidi w:val="0"/>
+              <w:jc w:val="left"/>
+              <w:rPr>
+                <w:rFonts w:asciiTheme="minorBidi" w:eastAsia="Times New Roman" w:hAnsiTheme="minorBidi"/>
+              </w:rPr>
+            </w:pPr>
+            <w:r>
+              <w:rPr>
+                <w:rFonts w:asciiTheme="minorBidi" w:eastAsia="Times New Roman" w:hAnsiTheme="minorBidi"/>
+              </w:rPr>
+              <w:t xml:space="preserve">} </w:t>
+            </w:r>
+          </w:p>
+        </w:tc>
+      </w:tr>
+      <w:tr>
+        <w:tc>
+          <w:tcPr>
+            <w:tcW w:w="1457" w:type="pct"/>
+          </w:tcPr>
+          <w:p>
+            <w:pPr>
+              <w:bidi w:val="0"/>
+              <w:rPr>
+                <w:rFonts w:asciiTheme="minorBidi" w:hAnsiTheme="minorBidi"/>
+              </w:rPr>
+            </w:pPr>
+            <w:r>
+              <w:rPr>
+                <w:rFonts w:asciiTheme="minorBidi" w:hAnsiTheme="minorBidi"/>
+              </w:rPr>
+              <w:t>Update order</w:t>
+            </w:r>
+          </w:p>
+        </w:tc>
+        <w:tc>
+          <w:tcPr>
+            <w:tcW w:w="1380" w:type="pct"/>
+          </w:tcPr>
+          <w:p>
+            <w:pPr>
+              <w:bidi w:val="0"/>
+              <w:rPr>
+                <w:rFonts w:asciiTheme="minorBidi" w:hAnsiTheme="minorBidi"/>
+              </w:rPr>
+            </w:pPr>
+            <w:r>
+              <w:rPr>
+                <w:rFonts w:asciiTheme="minorBidi" w:hAnsiTheme="minorBidi"/>
+              </w:rPr>
+              <w:t>Patch</w:t>
+            </w:r>
+          </w:p>
+          <w:p>
+            <w:pPr>
+              <w:bidi w:val="0"/>
+              <w:rPr>
+                <w:rFonts w:asciiTheme="minorBidi" w:hAnsiTheme="minorBidi"/>
+              </w:rPr>
+            </w:pPr>
+            <w:r>
+              <w:rPr>
+                <w:rFonts w:asciiTheme="minorBidi" w:hAnsiTheme="minorBidi"/>
+              </w:rPr>
+              <w:t>/store/:id/order</w:t>
+            </w:r>
+          </w:p>
+        </w:tc>
+        <w:tc>
+          <w:tcPr>
+            <w:tcW w:w="2163" w:type="pct"/>
+            <w:shd w:val="clear" w:color="auto" w:fill="auto"/>
+          </w:tcPr>
+          <w:p>
+            <w:pPr>
+              <w:tabs>
+                <w:tab w:val="left" w:pos="916"/>
+                <w:tab w:val="left" w:pos="1832"/>
+                <w:tab w:val="left" w:pos="2748"/>
+                <w:tab w:val="left" w:pos="3664"/>
+                <w:tab w:val="left" w:pos="4580"/>
+                <w:tab w:val="left" w:pos="5496"/>
+                <w:tab w:val="left" w:pos="6412"/>
+                <w:tab w:val="left" w:pos="7328"/>
+                <w:tab w:val="left" w:pos="8244"/>
+                <w:tab w:val="left" w:pos="9160"/>
+                <w:tab w:val="left" w:pos="10076"/>
+                <w:tab w:val="left" w:pos="10992"/>
+                <w:tab w:val="left" w:pos="11908"/>
+                <w:tab w:val="left" w:pos="12824"/>
+                <w:tab w:val="left" w:pos="13740"/>
+                <w:tab w:val="left" w:pos="14656"/>
+              </w:tabs>
+              <w:bidi w:val="0"/>
+              <w:jc w:val="left"/>
+              <w:rPr>
+                <w:rFonts w:asciiTheme="minorBidi" w:eastAsia="Times New Roman" w:hAnsiTheme="minorBidi"/>
+              </w:rPr>
+            </w:pPr>
+            <w:r>
+              <w:rPr>
+                <w:rFonts w:asciiTheme="minorBidi" w:eastAsia="Times New Roman" w:hAnsiTheme="minorBidi"/>
+              </w:rPr>
+              <w:t>Request:{atleast 1 field}</w:t>
+            </w:r>
+          </w:p>
+          <w:p>
+            <w:pPr>
+              <w:tabs>
+                <w:tab w:val="left" w:pos="916"/>
+                <w:tab w:val="left" w:pos="1832"/>
+                <w:tab w:val="left" w:pos="2748"/>
+                <w:tab w:val="left" w:pos="3664"/>
+                <w:tab w:val="left" w:pos="4580"/>
+                <w:tab w:val="left" w:pos="5496"/>
+                <w:tab w:val="left" w:pos="6412"/>
+                <w:tab w:val="left" w:pos="7328"/>
+                <w:tab w:val="left" w:pos="8244"/>
+                <w:tab w:val="left" w:pos="9160"/>
+                <w:tab w:val="left" w:pos="10076"/>
+                <w:tab w:val="left" w:pos="10992"/>
+                <w:tab w:val="left" w:pos="11908"/>
+                <w:tab w:val="left" w:pos="12824"/>
+                <w:tab w:val="left" w:pos="13740"/>
+                <w:tab w:val="left" w:pos="14656"/>
+              </w:tabs>
+              <w:bidi w:val="0"/>
+              <w:jc w:val="left"/>
+              <w:rPr>
+                <w:rFonts w:asciiTheme="minorBidi" w:eastAsia="Times New Roman" w:hAnsiTheme="minorBidi"/>
+              </w:rPr>
+            </w:pPr>
+            <w:r>
+              <w:rPr>
+                <w:rFonts w:asciiTheme="minorBidi" w:eastAsia="Times New Roman" w:hAnsiTheme="minorBidi"/>
+              </w:rPr>
+              <w:t>Response: the whle order object</w:t>
+            </w:r>
+          </w:p>
+        </w:tc>
+      </w:tr>
+      <w:tr>
+        <w:tc>
+          <w:tcPr>
+            <w:tcW w:w="1457" w:type="pct"/>
+          </w:tcPr>
+          <w:p>
+            <w:pPr>
+              <w:bidi w:val="0"/>
+              <w:rPr>
+                <w:rFonts w:asciiTheme="minorBidi" w:hAnsiTheme="minorBidi"/>
+              </w:rPr>
+            </w:pPr>
+            <w:r>
+              <w:rPr>
+                <w:rFonts w:asciiTheme="minorBidi" w:hAnsiTheme="minorBidi"/>
+              </w:rPr>
+              <w:t>Get order</w:t>
+            </w:r>
+          </w:p>
+        </w:tc>
+        <w:tc>
+          <w:tcPr>
+            <w:tcW w:w="1380" w:type="pct"/>
+          </w:tcPr>
+          <w:p>
+            <w:pPr>
+              <w:bidi w:val="0"/>
+              <w:rPr>
+                <w:rFonts w:asciiTheme="minorBidi" w:hAnsiTheme="minorBidi"/>
+              </w:rPr>
+            </w:pPr>
+            <w:r>
+              <w:rPr>
+                <w:rFonts w:asciiTheme="minorBidi" w:hAnsiTheme="minorBidi"/>
+              </w:rPr>
+              <w:t>Get</w:t>
+            </w:r>
+          </w:p>
+          <w:p>
+            <w:pPr>
+              <w:bidi w:val="0"/>
+              <w:rPr>
+                <w:rFonts w:asciiTheme="minorBidi" w:hAnsiTheme="minorBidi"/>
+              </w:rPr>
+            </w:pPr>
+            <w:r>
+              <w:rPr>
+                <w:rFonts w:asciiTheme="minorBidi" w:hAnsiTheme="minorBidi"/>
+              </w:rPr>
+              <w:t>/store/:id/order</w:t>
+            </w:r>
+          </w:p>
+        </w:tc>
+        <w:tc>
+          <w:tcPr>
+            <w:tcW w:w="2163" w:type="pct"/>
+            <w:shd w:val="clear" w:color="auto" w:fill="auto"/>
+          </w:tcPr>
+          <w:p>
+            <w:pPr>
+              <w:tabs>
+                <w:tab w:val="left" w:pos="916"/>
+                <w:tab w:val="left" w:pos="1832"/>
+                <w:tab w:val="left" w:pos="2748"/>
+                <w:tab w:val="left" w:pos="3664"/>
+                <w:tab w:val="left" w:pos="4580"/>
+                <w:tab w:val="left" w:pos="5496"/>
+                <w:tab w:val="left" w:pos="6412"/>
+                <w:tab w:val="left" w:pos="7328"/>
+                <w:tab w:val="left" w:pos="8244"/>
+                <w:tab w:val="left" w:pos="9160"/>
+                <w:tab w:val="left" w:pos="10076"/>
+                <w:tab w:val="left" w:pos="10992"/>
+                <w:tab w:val="left" w:pos="11908"/>
+                <w:tab w:val="left" w:pos="12824"/>
+                <w:tab w:val="left" w:pos="13740"/>
+                <w:tab w:val="left" w:pos="14656"/>
+              </w:tabs>
+              <w:bidi w:val="0"/>
+              <w:jc w:val="left"/>
+              <w:rPr>
+                <w:rFonts w:asciiTheme="minorBidi" w:eastAsia="Times New Roman" w:hAnsiTheme="minorBidi"/>
+              </w:rPr>
+            </w:pPr>
+            <w:r>
+              <w:rPr>
+                <w:rFonts w:asciiTheme="minorBidi" w:eastAsia="Times New Roman" w:hAnsiTheme="minorBidi"/>
+              </w:rPr>
+              <w:t>Request:id on params</w:t>
+            </w:r>
+          </w:p>
+          <w:p>
+            <w:pPr>
+              <w:tabs>
+                <w:tab w:val="left" w:pos="916"/>
+                <w:tab w:val="left" w:pos="1832"/>
+                <w:tab w:val="left" w:pos="2748"/>
+                <w:tab w:val="left" w:pos="3664"/>
+                <w:tab w:val="left" w:pos="4580"/>
+                <w:tab w:val="left" w:pos="5496"/>
+                <w:tab w:val="left" w:pos="6412"/>
+                <w:tab w:val="left" w:pos="7328"/>
+                <w:tab w:val="left" w:pos="8244"/>
+                <w:tab w:val="left" w:pos="9160"/>
+                <w:tab w:val="left" w:pos="10076"/>
+                <w:tab w:val="left" w:pos="10992"/>
+                <w:tab w:val="left" w:pos="11908"/>
+                <w:tab w:val="left" w:pos="12824"/>
+                <w:tab w:val="left" w:pos="13740"/>
+                <w:tab w:val="left" w:pos="14656"/>
+              </w:tabs>
+              <w:bidi w:val="0"/>
+              <w:jc w:val="left"/>
+              <w:rPr>
+                <w:rFonts w:asciiTheme="minorBidi" w:eastAsia="Times New Roman" w:hAnsiTheme="minorBidi"/>
+              </w:rPr>
+            </w:pPr>
+            <w:r>
+              <w:rPr>
+                <w:rFonts w:asciiTheme="minorBidi" w:eastAsia="Times New Roman" w:hAnsiTheme="minorBidi"/>
+              </w:rPr>
+              <w:t>Response: all order product excluding street and last digits</w:t>
+            </w:r>
+          </w:p>
+        </w:tc>
+      </w:tr>
+      <w:tr>
+        <w:tc>
+          <w:tcPr>
+            <w:tcW w:w="1457" w:type="pct"/>
+          </w:tcPr>
+          <w:p>
+            <w:pPr>
+              <w:bidi w:val="0"/>
+              <w:rPr>
+                <w:rFonts w:asciiTheme="minorBidi" w:hAnsiTheme="minorBidi"/>
+              </w:rPr>
+            </w:pPr>
+            <w:r>
+              <w:rPr>
+                <w:rFonts w:asciiTheme="minorBidi" w:hAnsiTheme="minorBidi"/>
+              </w:rPr>
+              <w:t>Get invoice</w:t>
+            </w:r>
+          </w:p>
+        </w:tc>
+        <w:tc>
+          <w:tcPr>
+            <w:tcW w:w="1380" w:type="pct"/>
+          </w:tcPr>
+          <w:p>
+            <w:pPr>
+              <w:bidi w:val="0"/>
+              <w:rPr>
+                <w:rFonts w:asciiTheme="minorBidi" w:hAnsiTheme="minorBidi"/>
+              </w:rPr>
+            </w:pPr>
+            <w:r>
+              <w:rPr>
+                <w:rFonts w:asciiTheme="minorBidi" w:hAnsiTheme="minorBidi"/>
+              </w:rPr>
+              <w:t>Get</w:t>
+            </w:r>
+          </w:p>
+          <w:p>
+            <w:pPr>
+              <w:bidi w:val="0"/>
+              <w:rPr>
+                <w:rFonts w:asciiTheme="minorBidi" w:hAnsiTheme="minorBidi"/>
+              </w:rPr>
+            </w:pPr>
+            <w:r>
+              <w:rPr>
+                <w:rFonts w:asciiTheme="minorBidi" w:hAnsiTheme="minorBidi"/>
+              </w:rPr>
+              <w:t>/store/:id/invoive</w:t>
+            </w:r>
+          </w:p>
+        </w:tc>
+        <w:tc>
+          <w:tcPr>
+            <w:tcW w:w="2163" w:type="pct"/>
+            <w:shd w:val="clear" w:color="auto" w:fill="auto"/>
+          </w:tcPr>
+          <w:p>
+            <w:pPr>
+              <w:tabs>
+                <w:tab w:val="left" w:pos="916"/>
+                <w:tab w:val="left" w:pos="1832"/>
+                <w:tab w:val="left" w:pos="2748"/>
+                <w:tab w:val="left" w:pos="3664"/>
+                <w:tab w:val="left" w:pos="4580"/>
+                <w:tab w:val="left" w:pos="5496"/>
+                <w:tab w:val="left" w:pos="6412"/>
+                <w:tab w:val="left" w:pos="7328"/>
+                <w:tab w:val="left" w:pos="8244"/>
+                <w:tab w:val="left" w:pos="9160"/>
+                <w:tab w:val="left" w:pos="10076"/>
+                <w:tab w:val="left" w:pos="10992"/>
+                <w:tab w:val="left" w:pos="11908"/>
+                <w:tab w:val="left" w:pos="12824"/>
+                <w:tab w:val="left" w:pos="13740"/>
+                <w:tab w:val="left" w:pos="14656"/>
+              </w:tabs>
+              <w:bidi w:val="0"/>
+              <w:jc w:val="left"/>
+              <w:rPr>
+                <w:rFonts w:asciiTheme="minorBidi" w:eastAsia="Times New Roman" w:hAnsiTheme="minorBidi"/>
+              </w:rPr>
+            </w:pPr>
+            <w:r>
+              <w:rPr>
+                <w:rFonts w:asciiTheme="minorBidi" w:eastAsia="Times New Roman" w:hAnsiTheme="minorBidi"/>
+              </w:rPr>
+              <w:t>Request;params id</w:t>
+            </w:r>
+          </w:p>
+          <w:p>
+            <w:pPr>
+              <w:tabs>
+                <w:tab w:val="left" w:pos="916"/>
+                <w:tab w:val="left" w:pos="1832"/>
+                <w:tab w:val="left" w:pos="2748"/>
+                <w:tab w:val="left" w:pos="3664"/>
+                <w:tab w:val="left" w:pos="4580"/>
+                <w:tab w:val="left" w:pos="5496"/>
+                <w:tab w:val="left" w:pos="6412"/>
+                <w:tab w:val="left" w:pos="7328"/>
+                <w:tab w:val="left" w:pos="8244"/>
+                <w:tab w:val="left" w:pos="9160"/>
+                <w:tab w:val="left" w:pos="10076"/>
+                <w:tab w:val="left" w:pos="10992"/>
+                <w:tab w:val="left" w:pos="11908"/>
+                <w:tab w:val="left" w:pos="12824"/>
+                <w:tab w:val="left" w:pos="13740"/>
+                <w:tab w:val="left" w:pos="14656"/>
+              </w:tabs>
+              <w:bidi w:val="0"/>
+              <w:jc w:val="left"/>
+              <w:rPr>
+                <w:rFonts w:asciiTheme="minorBidi" w:eastAsia="Times New Roman" w:hAnsiTheme="minorBidi"/>
+              </w:rPr>
+            </w:pPr>
+            <w:r>
+              <w:rPr>
+                <w:rFonts w:asciiTheme="minorBidi" w:eastAsia="Times New Roman" w:hAnsiTheme="minorBidi"/>
+              </w:rPr>
+              <w:t>Response: res.download the file</w:t>
+            </w:r>
+          </w:p>
+        </w:tc>
+      </w:tr>
+      <w:tr>
+        <w:tc>
+          <w:tcPr>
+            <w:tcW w:w="1457" w:type="pct"/>
+          </w:tcPr>
+          <w:p>
+            <w:pPr>
+              <w:bidi w:val="0"/>
+              <w:rPr>
+                <w:rFonts w:asciiTheme="minorBidi" w:hAnsiTheme="minorBidi"/>
+              </w:rPr>
+            </w:pPr>
+            <w:r>
+              <w:rPr>
+                <w:rFonts w:asciiTheme="minorBidi" w:hAnsiTheme="minorBidi"/>
+              </w:rPr>
+              <w:t>Upload image</w:t>
+            </w:r>
+          </w:p>
+        </w:tc>
+        <w:tc>
+          <w:tcPr>
+            <w:tcW w:w="1380" w:type="pct"/>
+          </w:tcPr>
+          <w:p>
+            <w:pPr>
+              <w:bidi w:val="0"/>
+              <w:rPr>
+                <w:rFonts w:asciiTheme="minorBidi" w:hAnsiTheme="minorBidi"/>
+              </w:rPr>
+            </w:pPr>
+            <w:r>
+              <w:rPr>
+                <w:rFonts w:asciiTheme="minorBidi" w:hAnsiTheme="minorBidi"/>
+              </w:rPr>
+              <w:t>Post</w:t>
+            </w:r>
+          </w:p>
+          <w:p>
+            <w:pPr>
+              <w:bidi w:val="0"/>
+              <w:rPr>
+                <w:rFonts w:asciiTheme="minorBidi" w:hAnsiTheme="minorBidi"/>
+              </w:rPr>
+            </w:pPr>
+            <w:r>
+              <w:rPr>
+                <w:rFonts w:asciiTheme="minorBidi" w:hAnsiTheme="minorBidi"/>
+              </w:rPr>
+              <w:t>/admin/image</w:t>
+            </w:r>
+          </w:p>
+        </w:tc>
+        <w:tc>
+          <w:tcPr>
+            <w:tcW w:w="2163" w:type="pct"/>
+            <w:shd w:val="clear" w:color="auto" w:fill="auto"/>
+          </w:tcPr>
+          <w:p>
+            <w:pPr>
+              <w:tabs>
+                <w:tab w:val="left" w:pos="916"/>
+                <w:tab w:val="left" w:pos="1832"/>
+                <w:tab w:val="left" w:pos="2748"/>
+                <w:tab w:val="left" w:pos="3664"/>
+                <w:tab w:val="left" w:pos="4580"/>
+                <w:tab w:val="left" w:pos="5496"/>
+                <w:tab w:val="left" w:pos="6412"/>
+                <w:tab w:val="left" w:pos="7328"/>
+                <w:tab w:val="left" w:pos="8244"/>
+                <w:tab w:val="left" w:pos="9160"/>
+                <w:tab w:val="left" w:pos="10076"/>
+                <w:tab w:val="left" w:pos="10992"/>
+                <w:tab w:val="left" w:pos="11908"/>
+                <w:tab w:val="left" w:pos="12824"/>
+                <w:tab w:val="left" w:pos="13740"/>
+                <w:tab w:val="left" w:pos="14656"/>
+              </w:tabs>
+              <w:bidi w:val="0"/>
+              <w:jc w:val="left"/>
+              <w:rPr>
+                <w:rFonts w:asciiTheme="minorBidi" w:eastAsia="Times New Roman" w:hAnsiTheme="minorBidi"/>
+              </w:rPr>
+            </w:pPr>
+            <w:r>
+              <w:rPr>
+                <w:rFonts w:asciiTheme="minorBidi" w:eastAsia="Times New Roman" w:hAnsiTheme="minorBidi"/>
+              </w:rPr>
+              <w:t>Request: upload file</w:t>
+            </w:r>
+          </w:p>
+          <w:p>
+            <w:pPr>
+              <w:tabs>
+                <w:tab w:val="left" w:pos="916"/>
+                <w:tab w:val="left" w:pos="1832"/>
+                <w:tab w:val="left" w:pos="2748"/>
+                <w:tab w:val="left" w:pos="3664"/>
+                <w:tab w:val="left" w:pos="4580"/>
+                <w:tab w:val="left" w:pos="5496"/>
+                <w:tab w:val="left" w:pos="6412"/>
+                <w:tab w:val="left" w:pos="7328"/>
+                <w:tab w:val="left" w:pos="8244"/>
+                <w:tab w:val="left" w:pos="9160"/>
+                <w:tab w:val="left" w:pos="10076"/>
+                <w:tab w:val="left" w:pos="10992"/>
+                <w:tab w:val="left" w:pos="11908"/>
+                <w:tab w:val="left" w:pos="12824"/>
+                <w:tab w:val="left" w:pos="13740"/>
+                <w:tab w:val="left" w:pos="14656"/>
+              </w:tabs>
+              <w:bidi w:val="0"/>
+              <w:jc w:val="left"/>
+              <w:rPr>
+                <w:rFonts w:asciiTheme="minorBidi" w:eastAsia="Times New Roman" w:hAnsiTheme="minorBidi"/>
+              </w:rPr>
+            </w:pPr>
+            <w:r>
+              <w:rPr>
+                <w:rFonts w:asciiTheme="minorBidi" w:eastAsia="Times New Roman" w:hAnsiTheme="minorBidi"/>
+              </w:rPr>
+              <w:t>Respone: if error, error</w:t>
+            </w:r>
+            <w:bookmarkStart w:id="0" w:name="_GoBack"/>
+            <w:bookmarkEnd w:id="0"/>
           </w:p>
         </w:tc>
       </w:tr>
@@ -1842,7 +3705,7 @@
       <w:pPr>
         <w:pStyle w:val="a3"/>
         <w:rPr>
-          <w:rFonts w:asciiTheme="minorBidi" w:hAnsiTheme="minorBidi"/>
+          <w:rFonts w:asciiTheme="minorBidi" w:hAnsiTheme="minorBidi" w:hint="cs"/>
           <w:sz w:val="24"/>
           <w:szCs w:val="24"/>
           <w:rtl/>
@@ -6472,7 +8335,7 @@
 </file>
 
 <file path=customXml/itemProps1.xml><?xml version="1.0" encoding="utf-8"?>
-<ds:datastoreItem xmlns:ds="http://schemas.openxmlformats.org/officeDocument/2006/customXml" ds:itemID="{CE0B9B21-A872-42E1-ADB2-FDB1339F7B98}">
+<ds:datastoreItem xmlns:ds="http://schemas.openxmlformats.org/officeDocument/2006/customXml" ds:itemID="{F5F82F33-F54E-4DE1-9694-2AE494ABAE53}">
   <ds:schemaRefs>
     <ds:schemaRef ds:uri="http://schemas.openxmlformats.org/officeDocument/2006/bibliography"/>
   </ds:schemaRefs>

</xml_diff>